<commit_message>
docs angepasst und klassendiagramm ergänzt
</commit_message>
<xml_diff>
--- a/docs/Dokumentation_M223.docx
+++ b/docs/Dokumentation_M223.docx
@@ -996,6 +996,7 @@
         <w:rPr>
           <w:rFonts w:cs="Calibri"/>
         </w:rPr>
+        <w:lastRenderedPageBreak/>
         <w:t>UML-</w:t>
       </w:r>
       <w:proofErr w:type="spellStart"/>
@@ -1017,22 +1018,62 @@
       <w:r>
         <w:rPr>
           <w:rFonts w:ascii="Calibri" w:hAnsi="Calibri" w:cs="Calibri"/>
+          <w:b/>
+          <w:bCs/>
+          <w:noProof/>
+          <w:color w:val="215E99" w:themeColor="text2" w:themeTint="BF"/>
+          <w:sz w:val="96"/>
+          <w:szCs w:val="96"/>
         </w:rPr>
-        <w:t>x</w:t>
+        <w:drawing>
+          <wp:inline distT="0" distB="0" distL="0" distR="0" wp14:anchorId="0C312454" wp14:editId="26451117">
+            <wp:extent cx="5753100" cy="5905500"/>
+            <wp:effectExtent l="0" t="0" r="0" b="0"/>
+            <wp:docPr id="1913205165" name="Grafik 1" descr="Ein Bild, das Text, Screenshot, Software, Webseite enthält.&#10;&#10;KI-generierte Inhalte können fehlerhaft sein."/>
+            <wp:cNvGraphicFramePr>
+              <a:graphicFrameLocks xmlns:a="http://schemas.openxmlformats.org/drawingml/2006/main" noChangeAspect="1"/>
+            </wp:cNvGraphicFramePr>
+            <a:graphic xmlns:a="http://schemas.openxmlformats.org/drawingml/2006/main">
+              <a:graphicData uri="http://schemas.openxmlformats.org/drawingml/2006/picture">
+                <pic:pic xmlns:pic="http://schemas.openxmlformats.org/drawingml/2006/picture">
+                  <pic:nvPicPr>
+                    <pic:cNvPr id="1913205165" name="Grafik 1" descr="Ein Bild, das Text, Screenshot, Software, Webseite enthält.&#10;&#10;KI-generierte Inhalte können fehlerhaft sein."/>
+                    <pic:cNvPicPr>
+                      <a:picLocks noChangeAspect="1" noChangeArrowheads="1"/>
+                    </pic:cNvPicPr>
+                  </pic:nvPicPr>
+                  <pic:blipFill>
+                    <a:blip r:embed="rId12">
+                      <a:extLst>
+                        <a:ext uri="{28A0092B-C50C-407E-A947-70E740481C1C}">
+                          <a14:useLocalDpi xmlns:a14="http://schemas.microsoft.com/office/drawing/2010/main" val="0"/>
+                        </a:ext>
+                      </a:extLst>
+                    </a:blip>
+                    <a:srcRect/>
+                    <a:stretch>
+                      <a:fillRect/>
+                    </a:stretch>
+                  </pic:blipFill>
+                  <pic:spPr bwMode="auto">
+                    <a:xfrm>
+                      <a:off x="0" y="0"/>
+                      <a:ext cx="5753100" cy="5905500"/>
+                    </a:xfrm>
+                    <a:prstGeom prst="rect">
+                      <a:avLst/>
+                    </a:prstGeom>
+                    <a:noFill/>
+                    <a:ln>
+                      <a:noFill/>
+                    </a:ln>
+                  </pic:spPr>
+                </pic:pic>
+              </a:graphicData>
+            </a:graphic>
+          </wp:inline>
+        </w:drawing>
       </w:r>
-      <w:r>
-        <w:rPr>
-          <w:rFonts w:ascii="Calibri" w:hAnsi="Calibri" w:cs="Calibri"/>
-        </w:rPr>
-        <w:t>xx</w:t>
-      </w:r>
-    </w:p>
-    <w:p>
-      <w:pPr>
-        <w:rPr>
-          <w:rFonts w:ascii="Calibri" w:hAnsi="Calibri" w:cs="Calibri"/>
-        </w:rPr>
-      </w:pPr>
     </w:p>
     <w:p>
       <w:pPr>
@@ -1056,13 +1097,6 @@
     </w:p>
     <w:p>
       <w:pPr>
-        <w:rPr>
-          <w:rFonts w:ascii="Calibri" w:hAnsi="Calibri" w:cs="Calibri"/>
-        </w:rPr>
-      </w:pPr>
-    </w:p>
-    <w:p>
-      <w:pPr>
         <w:pStyle w:val="berschrift1"/>
         <w:rPr>
           <w:rFonts w:cs="Calibri"/>
@@ -1073,6 +1107,7 @@
         <w:rPr>
           <w:rFonts w:cs="Calibri"/>
         </w:rPr>
+        <w:lastRenderedPageBreak/>
         <w:t>Journal</w:t>
       </w:r>
       <w:bookmarkEnd w:id="5"/>
@@ -1269,6 +1304,7 @@
             <w:r>
               <w:rPr>
                 <w:rFonts w:ascii="Calibri" w:hAnsi="Calibri" w:cs="Calibri"/>
+                <w:noProof/>
               </w:rPr>
               <w:drawing>
                 <wp:inline distT="0" distB="0" distL="0" distR="0" wp14:anchorId="3EA047EC" wp14:editId="2830FE0E">
@@ -1286,7 +1322,7 @@
                           <pic:cNvPicPr/>
                         </pic:nvPicPr>
                         <pic:blipFill>
-                          <a:blip r:embed="rId12"/>
+                          <a:blip r:embed="rId13"/>
                           <a:stretch>
                             <a:fillRect/>
                           </a:stretch>
@@ -1475,6 +1511,7 @@
             <w:r>
               <w:rPr>
                 <w:rFonts w:ascii="Calibri" w:hAnsi="Calibri" w:cs="Calibri"/>
+                <w:noProof/>
               </w:rPr>
               <w:drawing>
                 <wp:inline distT="0" distB="0" distL="0" distR="0" wp14:anchorId="623B965F" wp14:editId="467550D2">
@@ -1492,7 +1529,7 @@
                           <pic:cNvPicPr/>
                         </pic:nvPicPr>
                         <pic:blipFill>
-                          <a:blip r:embed="rId13"/>
+                          <a:blip r:embed="rId14"/>
                           <a:stretch>
                             <a:fillRect/>
                           </a:stretch>
@@ -1647,6 +1684,23 @@
                 <w:bCs w:val="0"/>
               </w:rPr>
             </w:pPr>
+            <w:r>
+              <w:rPr>
+                <w:rFonts w:ascii="Calibri" w:hAnsi="Calibri" w:cs="Calibri"/>
+                <w:b w:val="0"/>
+                <w:bCs w:val="0"/>
+              </w:rPr>
+              <w:t>06.11.2025</w:t>
+            </w:r>
+            <w:r>
+              <w:rPr>
+                <w:rFonts w:ascii="Calibri" w:hAnsi="Calibri" w:cs="Calibri"/>
+                <w:b w:val="0"/>
+                <w:bCs w:val="0"/>
+              </w:rPr>
+              <w:br/>
+              <w:t>2h</w:t>
+            </w:r>
           </w:p>
         </w:tc>
         <w:tc>
@@ -1660,12 +1714,72 @@
                 <w:rFonts w:ascii="Calibri" w:hAnsi="Calibri" w:cs="Calibri"/>
               </w:rPr>
             </w:pPr>
+            <w:r>
+              <w:rPr>
+                <w:rFonts w:ascii="Calibri" w:hAnsi="Calibri" w:cs="Calibri"/>
+              </w:rPr>
+              <w:t>Luca</w:t>
+            </w:r>
           </w:p>
         </w:tc>
         <w:tc>
           <w:tcPr>
             <w:tcW w:w="6202" w:type="dxa"/>
           </w:tcPr>
+          <w:p>
+            <w:pPr>
+              <w:spacing w:line="276" w:lineRule="auto"/>
+              <w:cnfStyle w:val="000000000000" w:firstRow="0" w:lastRow="0" w:firstColumn="0" w:lastColumn="0" w:oddVBand="0" w:evenVBand="0" w:oddHBand="0" w:evenHBand="0" w:firstRowFirstColumn="0" w:firstRowLastColumn="0" w:lastRowFirstColumn="0" w:lastRowLastColumn="0"/>
+              <w:rPr>
+                <w:rFonts w:ascii="Calibri" w:eastAsia="Aptos" w:hAnsi="Calibri" w:cs="Calibri"/>
+                <w:lang w:val="de"/>
+              </w:rPr>
+            </w:pPr>
+            <w:r>
+              <w:rPr>
+                <w:rFonts w:ascii="Calibri" w:eastAsia="Aptos" w:hAnsi="Calibri" w:cs="Calibri"/>
+                <w:lang w:val="de"/>
+              </w:rPr>
+              <w:t xml:space="preserve">UML-Klassendiagramm </w:t>
+            </w:r>
+            <w:r>
+              <w:rPr>
+                <w:rFonts w:ascii="Calibri" w:eastAsia="Aptos" w:hAnsi="Calibri" w:cs="Calibri"/>
+                <w:lang w:val="de"/>
+              </w:rPr>
+              <w:t>fertig gestellt und die Model Klassen aufgesetzt, sowie das Datenbank Docker</w:t>
+            </w:r>
+            <w:r>
+              <w:rPr>
+                <w:rFonts w:ascii="Calibri" w:eastAsia="Aptos" w:hAnsi="Calibri" w:cs="Calibri"/>
+                <w:lang w:val="de"/>
+              </w:rPr>
+              <w:t>-</w:t>
+            </w:r>
+            <w:proofErr w:type="spellStart"/>
+            <w:r>
+              <w:rPr>
+                <w:rFonts w:ascii="Calibri" w:eastAsia="Aptos" w:hAnsi="Calibri" w:cs="Calibri"/>
+                <w:lang w:val="de"/>
+              </w:rPr>
+              <w:t>Compose</w:t>
+            </w:r>
+            <w:proofErr w:type="spellEnd"/>
+            <w:r>
+              <w:rPr>
+                <w:rFonts w:ascii="Calibri" w:eastAsia="Aptos" w:hAnsi="Calibri" w:cs="Calibri"/>
+                <w:lang w:val="de"/>
+              </w:rPr>
+              <w:t xml:space="preserve"> File überarbeitet</w:t>
+            </w:r>
+            <w:r>
+              <w:rPr>
+                <w:rFonts w:ascii="Calibri" w:eastAsia="Aptos" w:hAnsi="Calibri" w:cs="Calibri"/>
+                <w:lang w:val="de"/>
+              </w:rPr>
+              <w:t>.</w:t>
+            </w:r>
+          </w:p>
           <w:p>
             <w:pPr>
               <w:spacing w:line="276" w:lineRule="auto"/>
@@ -2468,8 +2582,8 @@
       </w:pPr>
     </w:p>
     <w:sectPr>
-      <w:headerReference w:type="default" r:id="rId14"/>
-      <w:footerReference w:type="default" r:id="rId15"/>
+      <w:headerReference w:type="default" r:id="rId15"/>
+      <w:footerReference w:type="default" r:id="rId16"/>
       <w:pgSz w:w="11906" w:h="16838"/>
       <w:pgMar w:top="1417" w:right="1417" w:bottom="1134" w:left="1417" w:header="708" w:footer="708" w:gutter="0"/>
       <w:cols w:space="708"/>
@@ -2514,7 +2628,6 @@
         <w:docPartUnique/>
       </w:docPartObj>
     </w:sdtPr>
-    <w:sdtEndPr/>
     <w:sdtContent>
       <w:p>
         <w:pPr>
@@ -8720,27 +8833,6 @@
 </file>
 
 <file path=customXml/item1.xml><?xml version="1.0" encoding="utf-8"?>
-<b:Sources xmlns:b="http://schemas.openxmlformats.org/officeDocument/2006/bibliography" xmlns="http://schemas.openxmlformats.org/officeDocument/2006/bibliography" SelectedStyle="\APASixthEditionOfficeOnline.xsl" StyleName="APA" Version="6"/>
-</file>
-
-<file path=customXml/item2.xml><?xml version="1.0" encoding="utf-8"?>
-<p:properties xmlns:p="http://schemas.microsoft.com/office/2006/metadata/properties" xmlns:xsi="http://www.w3.org/2001/XMLSchema-instance" xmlns:pc="http://schemas.microsoft.com/office/infopath/2007/PartnerControls">
-  <documentManagement>
-    <_activity xmlns="aaa3ab58-fc22-4e0a-9325-22cc9d527130" xsi:nil="true"/>
-  </documentManagement>
-</p:properties>
-</file>
-
-<file path=customXml/item3.xml><?xml version="1.0" encoding="utf-8"?>
-<?mso-contentType ?>
-<FormTemplates xmlns="http://schemas.microsoft.com/sharepoint/v3/contenttype/forms">
-  <Display>DocumentLibraryForm</Display>
-  <Edit>DocumentLibraryForm</Edit>
-  <New>DocumentLibraryForm</New>
-</FormTemplates>
-</file>
-
-<file path=customXml/item4.xml><?xml version="1.0" encoding="utf-8"?>
 <ct:contentTypeSchema xmlns:ct="http://schemas.microsoft.com/office/2006/metadata/contentType" xmlns:ma="http://schemas.microsoft.com/office/2006/metadata/properties/metaAttributes" ct:_="" ma:_="" ma:contentTypeName="Document" ma:contentTypeID="0x010100A5683828A5FF23408FD826EC6C87C72F" ma:contentTypeVersion="8" ma:contentTypeDescription="Create a new document." ma:contentTypeScope="" ma:versionID="ca4fb31bbed82b0257d710db0a8fd614">
   <xsd:schema xmlns:xsd="http://www.w3.org/2001/XMLSchema" xmlns:xs="http://www.w3.org/2001/XMLSchema" xmlns:p="http://schemas.microsoft.com/office/2006/metadata/properties" xmlns:ns3="aaa3ab58-fc22-4e0a-9325-22cc9d527130" targetNamespace="http://schemas.microsoft.com/office/2006/metadata/properties" ma:root="true" ma:fieldsID="8ad1f92dea8dd1a833e349ff3c4681f5" ns3:_="">
     <xsd:import namespace="aaa3ab58-fc22-4e0a-9325-22cc9d527130"/>
@@ -8908,33 +9000,28 @@
 </ct:contentTypeSchema>
 </file>
 
-<file path=customXml/itemProps1.xml><?xml version="1.0" encoding="utf-8"?>
-<ds:datastoreItem xmlns:ds="http://schemas.openxmlformats.org/officeDocument/2006/customXml" ds:itemID="{62E0D185-963E-48B0-BDD2-C57182B2C0D9}">
-  <ds:schemaRefs>
-    <ds:schemaRef ds:uri="http://schemas.openxmlformats.org/officeDocument/2006/bibliography"/>
-  </ds:schemaRefs>
-</ds:datastoreItem>
+<file path=customXml/item2.xml><?xml version="1.0" encoding="utf-8"?>
+<?mso-contentType ?>
+<FormTemplates xmlns="http://schemas.microsoft.com/sharepoint/v3/contenttype/forms">
+  <Display>DocumentLibraryForm</Display>
+  <Edit>DocumentLibraryForm</Edit>
+  <New>DocumentLibraryForm</New>
+</FormTemplates>
 </file>
 
-<file path=customXml/itemProps2.xml><?xml version="1.0" encoding="utf-8"?>
-<ds:datastoreItem xmlns:ds="http://schemas.openxmlformats.org/officeDocument/2006/customXml" ds:itemID="{46D7470A-B95C-44DF-BD37-F7D91C8A3A89}">
-  <ds:schemaRefs>
-    <ds:schemaRef ds:uri="http://schemas.microsoft.com/office/2006/metadata/properties"/>
-    <ds:schemaRef ds:uri="http://schemas.microsoft.com/office/infopath/2007/PartnerControls"/>
-    <ds:schemaRef ds:uri="aaa3ab58-fc22-4e0a-9325-22cc9d527130"/>
-  </ds:schemaRefs>
-</ds:datastoreItem>
+<file path=customXml/item3.xml><?xml version="1.0" encoding="utf-8"?>
+<p:properties xmlns:p="http://schemas.microsoft.com/office/2006/metadata/properties" xmlns:xsi="http://www.w3.org/2001/XMLSchema-instance" xmlns:pc="http://schemas.microsoft.com/office/infopath/2007/PartnerControls">
+  <documentManagement>
+    <_activity xmlns="aaa3ab58-fc22-4e0a-9325-22cc9d527130" xsi:nil="true"/>
+  </documentManagement>
+</p:properties>
 </file>
 
-<file path=customXml/itemProps3.xml><?xml version="1.0" encoding="utf-8"?>
-<ds:datastoreItem xmlns:ds="http://schemas.openxmlformats.org/officeDocument/2006/customXml" ds:itemID="{81F50A33-76BC-46B0-B75A-0B638C828D28}">
-  <ds:schemaRefs>
-    <ds:schemaRef ds:uri="http://schemas.microsoft.com/sharepoint/v3/contenttype/forms"/>
-  </ds:schemaRefs>
-</ds:datastoreItem>
+<file path=customXml/item4.xml><?xml version="1.0" encoding="utf-8"?>
+<b:Sources xmlns:b="http://schemas.openxmlformats.org/officeDocument/2006/bibliography" xmlns="http://schemas.openxmlformats.org/officeDocument/2006/bibliography" SelectedStyle="\APASixthEditionOfficeOnline.xsl" StyleName="APA" Version="6"/>
 </file>
 
-<file path=customXml/itemProps4.xml><?xml version="1.0" encoding="utf-8"?>
+<file path=customXml/itemProps1.xml><?xml version="1.0" encoding="utf-8"?>
 <ds:datastoreItem xmlns:ds="http://schemas.openxmlformats.org/officeDocument/2006/customXml" ds:itemID="{4C966CE1-6A73-4400-AE5F-205D39EFEB77}">
   <ds:schemaRefs>
     <ds:schemaRef ds:uri="http://schemas.microsoft.com/office/2006/metadata/contentType"/>
@@ -8950,4 +9037,30 @@
     <ds:schemaRef ds:uri="http://schemas.microsoft.com/internal/obd"/>
   </ds:schemaRefs>
 </ds:datastoreItem>
+</file>
+
+<file path=customXml/itemProps2.xml><?xml version="1.0" encoding="utf-8"?>
+<ds:datastoreItem xmlns:ds="http://schemas.openxmlformats.org/officeDocument/2006/customXml" ds:itemID="{81F50A33-76BC-46B0-B75A-0B638C828D28}">
+  <ds:schemaRefs>
+    <ds:schemaRef ds:uri="http://schemas.microsoft.com/sharepoint/v3/contenttype/forms"/>
+  </ds:schemaRefs>
+</ds:datastoreItem>
+</file>
+
+<file path=customXml/itemProps3.xml><?xml version="1.0" encoding="utf-8"?>
+<ds:datastoreItem xmlns:ds="http://schemas.openxmlformats.org/officeDocument/2006/customXml" ds:itemID="{46D7470A-B95C-44DF-BD37-F7D91C8A3A89}">
+  <ds:schemaRefs>
+    <ds:schemaRef ds:uri="http://schemas.microsoft.com/office/2006/metadata/properties"/>
+    <ds:schemaRef ds:uri="http://schemas.microsoft.com/office/infopath/2007/PartnerControls"/>
+    <ds:schemaRef ds:uri="aaa3ab58-fc22-4e0a-9325-22cc9d527130"/>
+  </ds:schemaRefs>
+</ds:datastoreItem>
+</file>
+
+<file path=customXml/itemProps4.xml><?xml version="1.0" encoding="utf-8"?>
+<ds:datastoreItem xmlns:ds="http://schemas.openxmlformats.org/officeDocument/2006/customXml" ds:itemID="{62E0D185-963E-48B0-BDD2-C57182B2C0D9}">
+  <ds:schemaRefs>
+    <ds:schemaRef ds:uri="http://schemas.openxmlformats.org/officeDocument/2006/bibliography"/>
+  </ds:schemaRefs>
+</ds:datastoreItem>
 </file>
</xml_diff>